<commit_message>
MS product list to be deleted
</commit_message>
<xml_diff>
--- a/PraktikosAtaskaita.docx
+++ b/PraktikosAtaskaita.docx
@@ -1562,8 +1562,6 @@
       <w:r>
         <w:t>Kurtos programos</w:t>
       </w:r>
-      <w:bookmarkStart w:id="2" w:name="_GoBack"/>
-      <w:bookmarkEnd w:id="2"/>
     </w:p>
     <w:p>
       <w:pPr>
@@ -2239,12 +2237,20 @@
     <w:p>
       <w:pPr>
         <w:pStyle w:val="VVKText"/>
+      </w:pPr>
+      <w:bookmarkStart w:id="2" w:name="_GoBack"/>
+      <w:bookmarkEnd w:id="2"/>
+    </w:p>
+    <w:p>
+      <w:pPr>
+        <w:pStyle w:val="VVKText"/>
         <w:numPr>
           <w:ilvl w:val="0"/>
           <w:numId w:val="4"/>
         </w:numPr>
       </w:pPr>
       <w:r>
+        <w:lastRenderedPageBreak/>
         <w:t>Access (Naudojami tik kompiuteryje)</w:t>
       </w:r>
       <w:r>
@@ -2261,7 +2267,6 @@
       </w:pPr>
       <w:proofErr w:type="spellStart"/>
       <w:r>
-        <w:lastRenderedPageBreak/>
         <w:t>Bookings</w:t>
       </w:r>
       <w:proofErr w:type="spellEnd"/>
@@ -5208,7 +5213,7 @@
 </file>
 
 <file path=customXml/itemProps1.xml><?xml version="1.0" encoding="utf-8"?>
-<ds:datastoreItem xmlns:ds="http://schemas.openxmlformats.org/officeDocument/2006/customXml" ds:itemID="{9E31A22B-A69D-4DB6-B46E-6596032000B6}">
+<ds:datastoreItem xmlns:ds="http://schemas.openxmlformats.org/officeDocument/2006/customXml" ds:itemID="{EA056920-F5FD-4619-A88D-09022EE4C293}">
   <ds:schemaRefs>
     <ds:schemaRef ds:uri="http://schemas.openxmlformats.org/officeDocument/2006/bibliography"/>
   </ds:schemaRefs>

</xml_diff>

<commit_message>
Nearly finished about company
</commit_message>
<xml_diff>
--- a/PraktikosAtaskaita.docx
+++ b/PraktikosAtaskaita.docx
@@ -1517,6 +1517,20 @@
       <w:pPr>
         <w:pStyle w:val="VVKText"/>
         <w:numPr>
+          <w:ilvl w:val="2"/>
+          <w:numId w:val="2"/>
+        </w:numPr>
+      </w:pPr>
+      <w:r>
+        <w:t>„Microsoft“ produktai</w:t>
+      </w:r>
+      <w:bookmarkStart w:id="1" w:name="_GoBack"/>
+      <w:bookmarkEnd w:id="1"/>
+    </w:p>
+    <w:p>
+      <w:pPr>
+        <w:pStyle w:val="VVKText"/>
+        <w:numPr>
           <w:ilvl w:val="1"/>
           <w:numId w:val="2"/>
         </w:numPr>
@@ -1545,12 +1559,12 @@
           <w:numId w:val="2"/>
         </w:numPr>
       </w:pPr>
-      <w:bookmarkStart w:id="1" w:name="_Hlk525985945"/>
+      <w:bookmarkStart w:id="2" w:name="_Hlk525985945"/>
       <w:r>
         <w:t>Įmonės kuriami produktai</w:t>
       </w:r>
     </w:p>
-    <w:bookmarkEnd w:id="1"/>
+    <w:bookmarkEnd w:id="2"/>
     <w:p>
       <w:pPr>
         <w:pStyle w:val="VVKText"/>
@@ -1878,7 +1892,7 @@
         <w:t>1</w:t>
       </w:r>
       <w:r>
-        <w:t>), kas lemia pagrindinį verslo modelį. Įmonė parduoda „Microsoft“ produktų licencijas klientams, padeda jiems išsirinkti tinkamiausius produktus, optimizuoti jų naudojimą.</w:t>
+        <w:t>).</w:t>
       </w:r>
     </w:p>
     <w:p>
@@ -2148,23 +2162,91 @@
     <w:p>
       <w:pPr>
         <w:pStyle w:val="VVKText"/>
+      </w:pPr>
+      <w:r>
+        <w:t>Gana svarbi „Albars“ įmonės verslo modelio dalis yra „Microsoft“ produktų licencijų pardavimas ir optimizavimas.</w:t>
+      </w:r>
+      <w:r>
+        <w:t xml:space="preserve"> Šiuos produktus galima būtų apytikriai padalinti į dvi rūšis: „</w:t>
+      </w:r>
+      <w:proofErr w:type="spellStart"/>
+      <w:r>
+        <w:t>Azure</w:t>
+      </w:r>
+      <w:proofErr w:type="spellEnd"/>
+      <w:r>
+        <w:t>“ paslaugos, už kurias klientai dažniausiai moka pagal išnaudotą kiekį (pvz. virtualios mašinos aktyvumo laiką) ir „Office 365“ produktų licencijas.</w:t>
+      </w:r>
+      <w:r>
+        <w:t xml:space="preserve"> </w:t>
+      </w:r>
+      <w:r>
+        <w:t>Turint galvoje produktų įvairovę ir jų galimybių pritaikymo universalumą, gerai „Microsoft“ produkcijos nepažįstančiam klientui gali būti sudėtinga rasti jam tinkamiausius pasiūlymus, o išsirinkus, pilnai panaudoti visas suteikiamas funkcijas.</w:t>
+      </w:r>
+    </w:p>
+    <w:p>
+      <w:pPr>
+        <w:pStyle w:val="VVKText"/>
+      </w:pPr>
+      <w:r>
+        <w:t>Pav. 3 galima matyti šiek tiek susistemintą „Office 365“ produktų sąrašą. „Microsoft“ įmonė siūlo įvairius šių produktų</w:t>
+      </w:r>
+      <w:r>
+        <w:t xml:space="preserve"> rinkinių</w:t>
+      </w:r>
+      <w:r>
+        <w:t xml:space="preserve"> prenumerat</w:t>
+      </w:r>
+      <w:r>
+        <w:t>as. Skirtingi produktai gali būti įtraukiami į įvairius rinkinius, pagal klientų, kuriems būtų rekomenduojami šie produktai požymius. „Albars“</w:t>
+      </w:r>
+      <w:r>
+        <w:t xml:space="preserve"> atstovai</w:t>
+      </w:r>
+      <w:r>
+        <w:t xml:space="preserve"> ne tik </w:t>
+      </w:r>
+      <w:r>
+        <w:t>gerai išmano galimus pasirinkimus</w:t>
+      </w:r>
+      <w:r>
+        <w:t xml:space="preserve">, bet ir padeda klientui optimizuoti jiems priklausančias paslaugas. Tai gali būti tiesiog pagalba konfigūruojant </w:t>
+      </w:r>
+      <w:r>
+        <w:t>naudojamus produktus, tačiau gali pareikalauti ir programinio sprendimo.</w:t>
+      </w:r>
+    </w:p>
+    <w:p>
+      <w:pPr>
+        <w:pStyle w:val="VVKText"/>
+      </w:pPr>
+    </w:p>
+    <w:p>
+      <w:pPr>
+        <w:pStyle w:val="VVKText"/>
+      </w:pPr>
+    </w:p>
+    <w:p>
+      <w:pPr>
+        <w:pStyle w:val="VVKText"/>
         <w:ind w:left="1080" w:firstLine="0"/>
       </w:pPr>
       <w:r>
         <w:rPr>
           <w:noProof/>
         </w:rPr>
+        <w:lastRenderedPageBreak/>
         <w:drawing>
           <wp:anchor distT="0" distB="0" distL="114300" distR="114300" simplePos="0" relativeHeight="251668480" behindDoc="0" locked="0" layoutInCell="1" allowOverlap="1">
             <wp:simplePos x="0" y="0"/>
             <wp:positionH relativeFrom="margin">
-              <wp:align>center</wp:align>
+              <wp:posOffset>-7839</wp:posOffset>
             </wp:positionH>
             <wp:positionV relativeFrom="paragraph">
-              <wp:posOffset>19970</wp:posOffset>
+              <wp:posOffset>168034</wp:posOffset>
             </wp:positionV>
-            <wp:extent cx="5114290" cy="3720465"/>
-            <wp:effectExtent l="0" t="0" r="0" b="0"/>
+            <wp:extent cx="6182995" cy="4497705"/>
+            <wp:effectExtent l="0" t="0" r="8255" b="0"/>
             <wp:wrapSquare wrapText="bothSides"/>
             <wp:docPr id="5" name="Picture 5"/>
             <wp:cNvGraphicFramePr>
@@ -2192,7 +2274,7 @@
                   <pic:spPr>
                     <a:xfrm>
                       <a:off x="0" y="0"/>
-                      <a:ext cx="5114290" cy="3720465"/>
+                      <a:ext cx="6182995" cy="4497705"/>
                     </a:xfrm>
                     <a:prstGeom prst="rect">
                       <a:avLst/>
@@ -2218,656 +2300,6 @@
       <w:r>
         <w:t xml:space="preserve"> </w:t>
       </w:r>
-      <w:r>
-        <w:t xml:space="preserve">Įmonė „Microsoft“ savo prenumeratų paketuose siūlo šiuos </w:t>
-      </w:r>
-      <w:r>
-        <w:t>„Office 365“</w:t>
-      </w:r>
-      <w:r>
-        <w:t xml:space="preserve"> produkt</w:t>
-      </w:r>
-      <w:r>
-        <w:t>us</w:t>
-      </w:r>
-      <w:r>
-        <w:t>:</w:t>
-      </w:r>
-    </w:p>
-    <w:p>
-      <w:pPr>
-        <w:pStyle w:val="VVKText"/>
-      </w:pPr>
-      <w:bookmarkStart w:id="2" w:name="_GoBack"/>
-      <w:bookmarkEnd w:id="2"/>
-    </w:p>
-    <w:p>
-      <w:pPr>
-        <w:pStyle w:val="VVKText"/>
-        <w:numPr>
-          <w:ilvl w:val="0"/>
-          <w:numId w:val="4"/>
-        </w:numPr>
-      </w:pPr>
-      <w:r>
-        <w:lastRenderedPageBreak/>
-        <w:t>Access (Naudojami tik kompiuteryje)</w:t>
-      </w:r>
-      <w:r>
-        <w:t xml:space="preserve"> – duomenų bazių valdymo programa;</w:t>
-      </w:r>
-    </w:p>
-    <w:p>
-      <w:pPr>
-        <w:pStyle w:val="VVKText"/>
-        <w:numPr>
-          <w:ilvl w:val="0"/>
-          <w:numId w:val="4"/>
-        </w:numPr>
-      </w:pPr>
-      <w:proofErr w:type="spellStart"/>
-      <w:r>
-        <w:t>Bookings</w:t>
-      </w:r>
-      <w:proofErr w:type="spellEnd"/>
-      <w:r>
-        <w:t xml:space="preserve"> – laiko planavim</w:t>
-      </w:r>
-      <w:r>
-        <w:t>ą palengvinanti programa;</w:t>
-      </w:r>
-    </w:p>
-    <w:p>
-      <w:pPr>
-        <w:pStyle w:val="VVKText"/>
-        <w:numPr>
-          <w:ilvl w:val="0"/>
-          <w:numId w:val="4"/>
-        </w:numPr>
-      </w:pPr>
-      <w:r>
-        <w:t>Exchange</w:t>
-      </w:r>
-      <w:r>
-        <w:t xml:space="preserve"> – elektroninis pašt</w:t>
-      </w:r>
-      <w:r>
-        <w:t>o</w:t>
-      </w:r>
-      <w:r>
-        <w:t xml:space="preserve"> bei kalendori</w:t>
-      </w:r>
-      <w:r>
-        <w:t>a</w:t>
-      </w:r>
-      <w:r>
-        <w:t>us</w:t>
-      </w:r>
-      <w:r>
-        <w:t xml:space="preserve"> paslaugos</w:t>
-      </w:r>
-      <w:r>
-        <w:t>;</w:t>
-      </w:r>
-    </w:p>
-    <w:p>
-      <w:pPr>
-        <w:pStyle w:val="VVKText"/>
-        <w:numPr>
-          <w:ilvl w:val="0"/>
-          <w:numId w:val="4"/>
-        </w:numPr>
-      </w:pPr>
-      <w:proofErr w:type="spellStart"/>
-      <w:r>
-        <w:t>Invoicing</w:t>
-      </w:r>
-      <w:proofErr w:type="spellEnd"/>
-      <w:r>
-        <w:t xml:space="preserve"> – sąskaitas lengvai sukurti padedanti programa;</w:t>
-      </w:r>
-    </w:p>
-    <w:p>
-      <w:pPr>
-        <w:pStyle w:val="VVKText"/>
-        <w:numPr>
-          <w:ilvl w:val="0"/>
-          <w:numId w:val="4"/>
-        </w:numPr>
-      </w:pPr>
-      <w:proofErr w:type="spellStart"/>
-      <w:r>
-        <w:t>MileIQ</w:t>
-      </w:r>
-      <w:proofErr w:type="spellEnd"/>
-      <w:r>
-        <w:t xml:space="preserve"> </w:t>
-      </w:r>
-      <w:r>
-        <w:t>–</w:t>
-      </w:r>
-      <w:r>
-        <w:t xml:space="preserve"> </w:t>
-      </w:r>
-      <w:r>
-        <w:t>programa, automatiškai fiksuojanti, matuojanti ir sukurianti išsamias ataskaitas apie transporto priemonės nuvažiuotą kelią, maršrutą, kelionės kainą ir t.t.;</w:t>
-      </w:r>
-    </w:p>
-    <w:p>
-      <w:pPr>
-        <w:pStyle w:val="VVKText"/>
-        <w:numPr>
-          <w:ilvl w:val="0"/>
-          <w:numId w:val="4"/>
-        </w:numPr>
-      </w:pPr>
-      <w:proofErr w:type="spellStart"/>
-      <w:r>
-        <w:t>MyAnalytics</w:t>
-      </w:r>
-      <w:proofErr w:type="spellEnd"/>
-      <w:r>
-        <w:t xml:space="preserve"> – programa, padedanti vartotojui įvertinti, kur jis praleidžia laiką ir kaip galėtų pagerinti savo darbo įpročius;</w:t>
-      </w:r>
-    </w:p>
-    <w:p>
-      <w:pPr>
-        <w:pStyle w:val="VVKText"/>
-        <w:numPr>
-          <w:ilvl w:val="0"/>
-          <w:numId w:val="4"/>
-        </w:numPr>
-      </w:pPr>
-      <w:r>
-        <w:t xml:space="preserve">Outlook </w:t>
-      </w:r>
-      <w:proofErr w:type="spellStart"/>
-      <w:r>
-        <w:t>Customer</w:t>
-      </w:r>
-      <w:proofErr w:type="spellEnd"/>
-      <w:r>
-        <w:t xml:space="preserve"> Manager</w:t>
-      </w:r>
-      <w:r>
-        <w:t xml:space="preserve"> – </w:t>
-      </w:r>
-      <w:r>
-        <w:t>pagalbinė „Outlook“ programa, padedanti verslo atstovams sekti savo klientų informaciją</w:t>
-      </w:r>
-      <w:r>
-        <w:t>;</w:t>
-      </w:r>
-    </w:p>
-    <w:p>
-      <w:pPr>
-        <w:pStyle w:val="VVKText"/>
-        <w:numPr>
-          <w:ilvl w:val="0"/>
-          <w:numId w:val="4"/>
-        </w:numPr>
-      </w:pPr>
-      <w:proofErr w:type="spellStart"/>
-      <w:r>
-        <w:t>Planner</w:t>
-      </w:r>
-      <w:proofErr w:type="spellEnd"/>
-      <w:r>
-        <w:t xml:space="preserve"> </w:t>
-      </w:r>
-      <w:r>
-        <w:t>– programa, padedanti planuoti komandinius darbus;</w:t>
-      </w:r>
-    </w:p>
-    <w:p>
-      <w:pPr>
-        <w:pStyle w:val="VVKText"/>
-        <w:numPr>
-          <w:ilvl w:val="0"/>
-          <w:numId w:val="4"/>
-        </w:numPr>
-      </w:pPr>
-      <w:r>
-        <w:t>Project</w:t>
-      </w:r>
-      <w:r>
-        <w:t xml:space="preserve"> </w:t>
-      </w:r>
-      <w:r>
-        <w:t>–</w:t>
-      </w:r>
-      <w:r>
-        <w:t xml:space="preserve"> </w:t>
-      </w:r>
-      <w:r>
-        <w:t>programa, padedanti planuoti ir vykdyti projektus;</w:t>
-      </w:r>
-    </w:p>
-    <w:p>
-      <w:pPr>
-        <w:pStyle w:val="VVKText"/>
-        <w:numPr>
-          <w:ilvl w:val="0"/>
-          <w:numId w:val="4"/>
-        </w:numPr>
-      </w:pPr>
-      <w:r>
-        <w:t>Publisher (</w:t>
-      </w:r>
-      <w:r>
-        <w:t>n</w:t>
-      </w:r>
-      <w:r>
-        <w:t>audojam</w:t>
-      </w:r>
-      <w:r>
-        <w:t>a</w:t>
-      </w:r>
-      <w:r>
-        <w:t xml:space="preserve"> tik kompiuteryje)</w:t>
-      </w:r>
-      <w:r>
-        <w:t xml:space="preserve"> </w:t>
-      </w:r>
-      <w:r>
-        <w:t>–</w:t>
-      </w:r>
-      <w:r>
-        <w:t xml:space="preserve"> </w:t>
-      </w:r>
-      <w:r>
-        <w:t>paprasta leidybos programa;</w:t>
-      </w:r>
-    </w:p>
-    <w:p>
-      <w:pPr>
-        <w:pStyle w:val="VVKText"/>
-        <w:numPr>
-          <w:ilvl w:val="0"/>
-          <w:numId w:val="4"/>
-        </w:numPr>
-      </w:pPr>
-      <w:r>
-        <w:t xml:space="preserve">Skype </w:t>
-      </w:r>
-      <w:proofErr w:type="spellStart"/>
-      <w:r>
-        <w:t>for</w:t>
-      </w:r>
-      <w:proofErr w:type="spellEnd"/>
-      <w:r>
-        <w:t xml:space="preserve"> </w:t>
-      </w:r>
-      <w:proofErr w:type="spellStart"/>
-      <w:r>
-        <w:t>Business</w:t>
-      </w:r>
-      <w:proofErr w:type="spellEnd"/>
-      <w:r>
-        <w:t xml:space="preserve"> </w:t>
-      </w:r>
-      <w:r>
-        <w:t>–</w:t>
-      </w:r>
-      <w:r>
-        <w:t xml:space="preserve"> </w:t>
-      </w:r>
-      <w:r>
-        <w:t xml:space="preserve">komunikacijų programa, leidžianti vartotojams bendrauti teksto žinutėmis, balso pokalbiais, </w:t>
-      </w:r>
-      <w:proofErr w:type="spellStart"/>
-      <w:r>
-        <w:t>videokonferencijomis</w:t>
-      </w:r>
-      <w:proofErr w:type="spellEnd"/>
-      <w:r>
-        <w:t>;</w:t>
-      </w:r>
-    </w:p>
-    <w:p>
-      <w:pPr>
-        <w:pStyle w:val="VVKText"/>
-        <w:numPr>
-          <w:ilvl w:val="0"/>
-          <w:numId w:val="4"/>
-        </w:numPr>
-      </w:pPr>
-      <w:proofErr w:type="spellStart"/>
-      <w:r>
-        <w:t>StaffHub</w:t>
-      </w:r>
-      <w:proofErr w:type="spellEnd"/>
-      <w:r>
-        <w:t xml:space="preserve"> – komandos valdymo programa;</w:t>
-      </w:r>
-    </w:p>
-    <w:p>
-      <w:pPr>
-        <w:pStyle w:val="VVKText"/>
-        <w:numPr>
-          <w:ilvl w:val="0"/>
-          <w:numId w:val="4"/>
-        </w:numPr>
-      </w:pPr>
-      <w:proofErr w:type="spellStart"/>
-      <w:r>
-        <w:t>Sway</w:t>
-      </w:r>
-      <w:proofErr w:type="spellEnd"/>
-      <w:r>
-        <w:t xml:space="preserve"> – prezentacijų, ataskaitų ir pan. kūrimo ir dalinimosi </w:t>
-      </w:r>
-      <w:r>
-        <w:t>programa;</w:t>
-      </w:r>
-    </w:p>
-    <w:p>
-      <w:pPr>
-        <w:pStyle w:val="VVKText"/>
-        <w:numPr>
-          <w:ilvl w:val="0"/>
-          <w:numId w:val="4"/>
-        </w:numPr>
-      </w:pPr>
-      <w:r>
-        <w:t>To-</w:t>
-      </w:r>
-      <w:proofErr w:type="spellStart"/>
-      <w:r>
-        <w:t>Do</w:t>
-      </w:r>
-      <w:proofErr w:type="spellEnd"/>
-      <w:r>
-        <w:t xml:space="preserve"> </w:t>
-      </w:r>
-      <w:r>
-        <w:t>–</w:t>
-      </w:r>
-      <w:r>
-        <w:t xml:space="preserve"> </w:t>
-      </w:r>
-      <w:r>
-        <w:t>dienotvarkės planavimo įrankis;</w:t>
-      </w:r>
-    </w:p>
-    <w:p>
-      <w:pPr>
-        <w:pStyle w:val="VVKText"/>
-        <w:numPr>
-          <w:ilvl w:val="0"/>
-          <w:numId w:val="4"/>
-        </w:numPr>
-      </w:pPr>
-      <w:r>
-        <w:t>Visio</w:t>
-      </w:r>
-      <w:r>
-        <w:t xml:space="preserve"> – programa, skirta palengvinti diagramų kūrimą;</w:t>
-      </w:r>
-    </w:p>
-    <w:p>
-      <w:pPr>
-        <w:pStyle w:val="VVKText"/>
-        <w:numPr>
-          <w:ilvl w:val="0"/>
-          <w:numId w:val="4"/>
-        </w:numPr>
-      </w:pPr>
-      <w:proofErr w:type="spellStart"/>
-      <w:r>
-        <w:t>Yammer</w:t>
-      </w:r>
-      <w:proofErr w:type="spellEnd"/>
-      <w:r>
-        <w:t xml:space="preserve"> – socialinis tinklas, skirtas bendrauti įmonės viduje;</w:t>
-      </w:r>
-    </w:p>
-    <w:p>
-      <w:pPr>
-        <w:pStyle w:val="VVKText"/>
-        <w:numPr>
-          <w:ilvl w:val="0"/>
-          <w:numId w:val="4"/>
-        </w:numPr>
-      </w:pPr>
-      <w:r>
-        <w:t xml:space="preserve">Microsoft </w:t>
-      </w:r>
-      <w:proofErr w:type="spellStart"/>
-      <w:r>
-        <w:t>Stream</w:t>
-      </w:r>
-      <w:proofErr w:type="spellEnd"/>
-      <w:r>
-        <w:t xml:space="preserve"> – vaizdo įrašų dalijimosi programa.</w:t>
-      </w:r>
-    </w:p>
-    <w:p>
-      <w:pPr>
-        <w:pStyle w:val="VVKText"/>
-      </w:pPr>
-    </w:p>
-    <w:p>
-      <w:pPr>
-        <w:pStyle w:val="VVKText"/>
-      </w:pPr>
-      <w:r>
-        <w:t>Taip pat daugeliui gerai pažįstamas</w:t>
-      </w:r>
-      <w:r>
-        <w:t xml:space="preserve"> „Office“ aplikacij</w:t>
-      </w:r>
-      <w:r>
-        <w:t>as</w:t>
-      </w:r>
-      <w:r>
-        <w:t>:</w:t>
-      </w:r>
-    </w:p>
-    <w:p>
-      <w:pPr>
-        <w:pStyle w:val="VVKText"/>
-        <w:numPr>
-          <w:ilvl w:val="0"/>
-          <w:numId w:val="5"/>
-        </w:numPr>
-      </w:pPr>
-      <w:r>
-        <w:t>Outlook</w:t>
-      </w:r>
-      <w:r>
-        <w:t xml:space="preserve"> – programa, leidžianti patogiai tvarkyti savo elektroninį paštą, kalendorių ir kontaktus vienoje vietoje; </w:t>
-      </w:r>
-    </w:p>
-    <w:p>
-      <w:pPr>
-        <w:pStyle w:val="VVKText"/>
-        <w:numPr>
-          <w:ilvl w:val="0"/>
-          <w:numId w:val="5"/>
-        </w:numPr>
-      </w:pPr>
-      <w:proofErr w:type="spellStart"/>
-      <w:r>
-        <w:t>OneDrive</w:t>
-      </w:r>
-      <w:proofErr w:type="spellEnd"/>
-      <w:r>
-        <w:t xml:space="preserve"> – failų dalinimosi programa;</w:t>
-      </w:r>
-    </w:p>
-    <w:p>
-      <w:pPr>
-        <w:pStyle w:val="VVKText"/>
-        <w:numPr>
-          <w:ilvl w:val="0"/>
-          <w:numId w:val="5"/>
-        </w:numPr>
-      </w:pPr>
-      <w:r>
-        <w:t>Word</w:t>
-      </w:r>
-      <w:r>
-        <w:t xml:space="preserve"> – teksto redaktorius;</w:t>
-      </w:r>
-    </w:p>
-    <w:p>
-      <w:pPr>
-        <w:pStyle w:val="VVKText"/>
-        <w:numPr>
-          <w:ilvl w:val="0"/>
-          <w:numId w:val="5"/>
-        </w:numPr>
-      </w:pPr>
-      <w:r>
-        <w:t>Excel</w:t>
-      </w:r>
-      <w:r>
-        <w:t xml:space="preserve"> – duomenų tvarkymo programa;</w:t>
-      </w:r>
-    </w:p>
-    <w:p>
-      <w:pPr>
-        <w:pStyle w:val="VVKText"/>
-        <w:numPr>
-          <w:ilvl w:val="0"/>
-          <w:numId w:val="5"/>
-        </w:numPr>
-      </w:pPr>
-      <w:r>
-        <w:t>PowerPoint</w:t>
-      </w:r>
-      <w:r>
-        <w:t xml:space="preserve"> – prezentacijų kūrimo programa;</w:t>
-      </w:r>
-    </w:p>
-    <w:p>
-      <w:pPr>
-        <w:pStyle w:val="VVKText"/>
-        <w:numPr>
-          <w:ilvl w:val="0"/>
-          <w:numId w:val="5"/>
-        </w:numPr>
-      </w:pPr>
-      <w:r>
-        <w:t>OneNote</w:t>
-      </w:r>
-      <w:r>
-        <w:t xml:space="preserve"> – kompiuterinė užrašų knygutė;</w:t>
-      </w:r>
-    </w:p>
-    <w:p>
-      <w:pPr>
-        <w:pStyle w:val="VVKText"/>
-        <w:numPr>
-          <w:ilvl w:val="0"/>
-          <w:numId w:val="5"/>
-        </w:numPr>
-      </w:pPr>
-      <w:r>
-        <w:t>SharePoint</w:t>
-      </w:r>
-      <w:r>
-        <w:t xml:space="preserve"> </w:t>
-      </w:r>
-      <w:r>
-        <w:t>–</w:t>
-      </w:r>
-      <w:r>
-        <w:t xml:space="preserve"> </w:t>
-      </w:r>
-      <w:r>
-        <w:t>internetinė bendradarbiavimo platforma;</w:t>
-      </w:r>
-    </w:p>
-    <w:p>
-      <w:pPr>
-        <w:pStyle w:val="VVKText"/>
-        <w:numPr>
-          <w:ilvl w:val="0"/>
-          <w:numId w:val="5"/>
-        </w:numPr>
-      </w:pPr>
-      <w:r>
-        <w:lastRenderedPageBreak/>
-        <w:t xml:space="preserve">Microsoft </w:t>
-      </w:r>
-      <w:proofErr w:type="spellStart"/>
-      <w:r>
-        <w:t>Teams</w:t>
-      </w:r>
-      <w:proofErr w:type="spellEnd"/>
-      <w:r>
-        <w:t xml:space="preserve"> – bendradarbių pokalbių programa, leidžianti </w:t>
-      </w:r>
-      <w:proofErr w:type="spellStart"/>
-      <w:r>
-        <w:t>įkorporuoti</w:t>
-      </w:r>
-      <w:proofErr w:type="spellEnd"/>
-      <w:r>
-        <w:t xml:space="preserve"> daugelį kitų Microsoft produktų, sklandesniam komandiniam darbui.</w:t>
-      </w:r>
-    </w:p>
-    <w:p>
-      <w:pPr>
-        <w:pStyle w:val="VVKText"/>
-      </w:pPr>
-    </w:p>
-    <w:p>
-      <w:pPr>
-        <w:pStyle w:val="VVKText"/>
-      </w:pPr>
-      <w:r>
-        <w:t>„Office 365“ siūlomuose paketuose visi šie pasirinkimai surinkti į priklausomai nuo klientų įmonės dydžio ir pobūdžio jiems siūlomus prenumeratų rinkinius.</w:t>
-      </w:r>
-      <w:r>
-        <w:t xml:space="preserve"> </w:t>
-      </w:r>
-      <w:r>
-        <w:t>Pavyzdžiui</w:t>
-      </w:r>
-      <w:r>
-        <w:t xml:space="preserve">, </w:t>
-      </w:r>
-    </w:p>
-    <w:p>
-      <w:pPr>
-        <w:pStyle w:val="VVKText"/>
-      </w:pPr>
-    </w:p>
-    <w:p>
-      <w:pPr>
-        <w:pStyle w:val="VVKText"/>
-      </w:pPr>
-    </w:p>
-    <w:p>
-      <w:pPr>
-        <w:pStyle w:val="VVKText"/>
-      </w:pPr>
-      <w:r>
-        <w:t xml:space="preserve">Turint galvoje produktų įvairovę ir </w:t>
-      </w:r>
-      <w:r>
-        <w:t xml:space="preserve">jų </w:t>
-      </w:r>
-      <w:r>
-        <w:t>galimybių pritaikymo</w:t>
-      </w:r>
-      <w:r>
-        <w:t xml:space="preserve"> universalumą, gerai „Microsoft“ produkcijos nepažįstančiam klientui gali būti sudėtinga rasti jam tinkamiausius pasiūlymus, o išsirinkus paslaugų paketą, pilnai panaudoti visas suteikiamas funkcijas.</w:t>
-      </w:r>
-    </w:p>
-    <w:p>
-      <w:pPr>
-        <w:pStyle w:val="VVKText"/>
-      </w:pPr>
-    </w:p>
-    <w:p>
-      <w:pPr>
-        <w:pStyle w:val="VVKText"/>
-        <w:ind w:left="1080" w:firstLine="0"/>
-      </w:pPr>
     </w:p>
     <w:p>
       <w:pPr>
@@ -4724,7 +4156,6 @@
   <w:style w:type="character" w:default="1" w:styleId="DefaultParagraphFont">
     <w:name w:val="Default Paragraph Font"/>
     <w:uiPriority w:val="1"/>
-    <w:semiHidden/>
     <w:unhideWhenUsed/>
   </w:style>
   <w:style w:type="table" w:default="1" w:styleId="TableNormal">
@@ -5213,7 +4644,7 @@
 </file>
 
 <file path=customXml/itemProps1.xml><?xml version="1.0" encoding="utf-8"?>
-<ds:datastoreItem xmlns:ds="http://schemas.openxmlformats.org/officeDocument/2006/customXml" ds:itemID="{EA056920-F5FD-4619-A88D-09022EE4C293}">
+<ds:datastoreItem xmlns:ds="http://schemas.openxmlformats.org/officeDocument/2006/customXml" ds:itemID="{D817116D-DF33-468E-8173-5DB75FF718B9}">
   <ds:schemaRefs>
     <ds:schemaRef ds:uri="http://schemas.openxmlformats.org/officeDocument/2006/bibliography"/>
   </ds:schemaRefs>

</xml_diff>

<commit_message>
Company part only needs undrafting
</commit_message>
<xml_diff>
--- a/PraktikosAtaskaita.docx
+++ b/PraktikosAtaskaita.docx
@@ -1549,7 +1549,16 @@
         </w:numPr>
       </w:pPr>
       <w:r>
-        <w:t>Naudojama įranga</w:t>
+        <w:t>Įmonė</w:t>
+      </w:r>
+      <w:r>
+        <w:t>je</w:t>
+      </w:r>
+      <w:r>
+        <w:t xml:space="preserve"> n</w:t>
+      </w:r>
+      <w:r>
+        <w:t>audojama įranga</w:t>
       </w:r>
     </w:p>
     <w:p>
@@ -1563,6 +1572,9 @@
       <w:r>
         <w:t>Techninė</w:t>
       </w:r>
+      <w:r>
+        <w:t xml:space="preserve"> įranga</w:t>
+      </w:r>
     </w:p>
     <w:p>
       <w:pPr>
@@ -1574,6 +1586,9 @@
       </w:pPr>
       <w:r>
         <w:t>Programinė</w:t>
+      </w:r>
+      <w:r>
+        <w:t xml:space="preserve"> įranga</w:t>
       </w:r>
     </w:p>
     <w:p>
@@ -2411,32 +2426,36 @@
         <w:pStyle w:val="VVKText"/>
       </w:pPr>
       <w:r>
-        <w:t>Tiesiogiai su klientais bendraujantys įmonės atstovai gauna reikalavimus, kuriuos įgyvendinti norėtų klientai. Ši informacija perduodama programuotojams, prašant jų įvertinti, ar užklausą įgyvendinti įmanoma, kiek laiko tai užtruktų, kuri</w:t>
+        <w:t>Pav</w:t>
+      </w:r>
+      <w:r>
+        <w:t>. 4 matoma klientų užsakomo projekto vykdymo schema: t</w:t>
+      </w:r>
+      <w:r>
+        <w:t>iesiogiai su klientais bendraujantys įmonės atstovai gauna reikalavimus, kuriuos įgyvendinti norėtų klientai. Ši informacija perduodama programuotojams, prašant jų įvertinti, ar užklausą įgyvendinti įmanoma</w:t>
+      </w:r>
+      <w:r>
+        <w:t>,</w:t>
+      </w:r>
+      <w:r>
+        <w:t xml:space="preserve"> kiek laiko tai užtruktų, kuri</w:t>
       </w:r>
       <w:r>
         <w:t>ų reikalavimų atsisakius darbas pasidarytų lengviau įgyvendinamas ir panašiai. Tuomet kiti įmonės skyriai tęsia derybas su klientais, kilus tolesnių klausimų vėl pasikonsultuodami su programuotojais, kol klientas nusprendžia, ar sprendimo įgyvendinimo kaina ir numatomas laikas atitinka jų  pageidavimus.</w:t>
       </w:r>
-    </w:p>
-    <w:p>
-      <w:pPr>
-        <w:pStyle w:val="VVKText"/>
-      </w:pPr>
-    </w:p>
-    <w:p>
-      <w:pPr>
-        <w:pStyle w:val="VVKText"/>
-      </w:pPr>
-    </w:p>
-    <w:p>
-      <w:pPr>
-        <w:pStyle w:val="VVKText"/>
-      </w:pPr>
-    </w:p>
-    <w:p>
-      <w:pPr>
-        <w:pStyle w:val="VVKText"/>
-      </w:pPr>
-      <w:bookmarkStart w:id="2" w:name="_GoBack"/>
+      <w:r>
+        <w:t xml:space="preserve"> Pačio projekto vykdymo metu, tam, kad rezultatas atitiktų užsakovo lūkesčius, su klientais dažnai tenka pabendrauti ir programuotojams.</w:t>
+      </w:r>
+    </w:p>
+    <w:p>
+      <w:pPr>
+        <w:pStyle w:val="VVKText"/>
+      </w:pPr>
+    </w:p>
+    <w:p>
+      <w:pPr>
+        <w:pStyle w:val="VVKText"/>
+      </w:pPr>
       <w:r>
         <w:rPr>
           <w:noProof/>
@@ -2449,7 +2468,7 @@
               <wp:align>center</wp:align>
             </wp:positionH>
             <wp:positionV relativeFrom="paragraph">
-              <wp:posOffset>285</wp:posOffset>
+              <wp:posOffset>84214</wp:posOffset>
             </wp:positionV>
             <wp:extent cx="5600700" cy="7562850"/>
             <wp:effectExtent l="0" t="0" r="0" b="0"/>
@@ -2492,20 +2511,953 @@
           </wp:anchor>
         </w:drawing>
       </w:r>
+    </w:p>
+    <w:p>
+      <w:pPr>
+        <w:pStyle w:val="VVKText"/>
+      </w:pPr>
+    </w:p>
+    <w:p>
+      <w:pPr>
+        <w:pStyle w:val="VVKText"/>
+      </w:pPr>
+    </w:p>
+    <w:p>
+      <w:pPr>
+        <w:pStyle w:val="VVKSubtitle"/>
+        <w:numPr>
+          <w:ilvl w:val="1"/>
+          <w:numId w:val="3"/>
+        </w:numPr>
+        <w:rPr>
+          <w:caps w:val="0"/>
+          <w:lang w:val="lt-LT"/>
+        </w:rPr>
+      </w:pPr>
+      <w:r>
+        <w:rPr>
+          <w:caps w:val="0"/>
+          <w:lang w:val="lt-LT"/>
+        </w:rPr>
+        <w:lastRenderedPageBreak/>
+        <w:t>Įmonėje naudojama įranga</w:t>
+      </w:r>
+    </w:p>
+    <w:p>
+      <w:pPr>
+        <w:pStyle w:val="VVKSubtitle"/>
+        <w:ind w:left="720"/>
+        <w:jc w:val="left"/>
+        <w:rPr>
+          <w:i/>
+          <w:caps w:val="0"/>
+          <w:lang w:val="lt-LT"/>
+        </w:rPr>
+      </w:pPr>
+    </w:p>
+    <w:p>
+      <w:pPr>
+        <w:pStyle w:val="VVKSubtitle"/>
+        <w:numPr>
+          <w:ilvl w:val="2"/>
+          <w:numId w:val="3"/>
+        </w:numPr>
+        <w:jc w:val="left"/>
+        <w:rPr>
+          <w:i/>
+          <w:caps w:val="0"/>
+          <w:lang w:val="lt-LT"/>
+        </w:rPr>
+      </w:pPr>
+      <w:r>
+        <w:rPr>
+          <w:i/>
+          <w:caps w:val="0"/>
+          <w:lang w:val="lt-LT"/>
+        </w:rPr>
+        <w:t>Techninė įranga</w:t>
+      </w:r>
+    </w:p>
+    <w:p>
+      <w:pPr>
+        <w:pStyle w:val="VVKText"/>
+      </w:pPr>
+      <w:r>
+        <w:t xml:space="preserve">„Albars“ įmonėje </w:t>
+      </w:r>
+      <w:r>
+        <w:t xml:space="preserve">skiriasi programuotojų ir kitų įmonės darbuotojų naudojama techninė įranga. </w:t>
+      </w:r>
+    </w:p>
+    <w:p>
+      <w:pPr>
+        <w:pStyle w:val="VVKText"/>
+      </w:pPr>
+      <w:r>
+        <w:t xml:space="preserve">Programuodama praktikos metu dirbau </w:t>
+      </w:r>
+      <w:r>
+        <w:t xml:space="preserve">„ASUS“ X556UQ serijos kompiuteriu. Jame </w:t>
+      </w:r>
+      <w:proofErr w:type="spellStart"/>
+      <w:r>
+        <w:t>įkorporuotas</w:t>
+      </w:r>
+      <w:proofErr w:type="spellEnd"/>
+      <w:r>
+        <w:t xml:space="preserve"> „</w:t>
+      </w:r>
+      <w:proofErr w:type="spellStart"/>
+      <w:r>
+        <w:t>Interl</w:t>
+      </w:r>
+      <w:proofErr w:type="spellEnd"/>
+      <w:r>
+        <w:t xml:space="preserve"> </w:t>
+      </w:r>
+      <w:proofErr w:type="spellStart"/>
+      <w:r>
+        <w:t>Core</w:t>
+      </w:r>
+      <w:proofErr w:type="spellEnd"/>
+      <w:r>
+        <w:t xml:space="preserve"> i5-7200U“ 3,1GHz procesorius, 4GB operatyvinės atminties ir dviem kietaisiais diskais – 500GB SATA HDD ir 128GB SATA3 SSD. </w:t>
+      </w:r>
+    </w:p>
+    <w:p>
+      <w:pPr>
+        <w:pStyle w:val="VVKText"/>
+      </w:pPr>
+      <w:r>
+        <w:t xml:space="preserve">Naudojamas „Microsoft </w:t>
+      </w:r>
+      <w:proofErr w:type="spellStart"/>
+      <w:r>
+        <w:t>Surface</w:t>
+      </w:r>
+      <w:proofErr w:type="spellEnd"/>
+      <w:r>
+        <w:t xml:space="preserve"> Pro 5</w:t>
+      </w:r>
+      <w:r>
+        <w:t xml:space="preserve">“. Šis minimalistinis kompiuteris turi „Intel </w:t>
+      </w:r>
+      <w:proofErr w:type="spellStart"/>
+      <w:r>
+        <w:t>Core</w:t>
+      </w:r>
+      <w:proofErr w:type="spellEnd"/>
+      <w:r>
+        <w:t xml:space="preserve"> i7-7660U“ 4GHz procesorių</w:t>
+      </w:r>
+      <w:r>
+        <w:t>,</w:t>
+      </w:r>
+      <w:r>
+        <w:t xml:space="preserve"> 512GB SSD kietąjį diską</w:t>
+      </w:r>
+      <w:r>
+        <w:t xml:space="preserve"> ir 16GB operatyviosios atminties</w:t>
+      </w:r>
+      <w:r>
+        <w:t>.</w:t>
+      </w:r>
+      <w:r>
+        <w:t xml:space="preserve"> Kompiuterio ekranas </w:t>
+      </w:r>
+      <w:r>
+        <w:t>–</w:t>
+      </w:r>
+      <w:r>
+        <w:t xml:space="preserve"> </w:t>
+      </w:r>
+      <w:r>
+        <w:t xml:space="preserve">12,3 colių įstrižainės, jautrus lietimui, </w:t>
+      </w:r>
+      <w:r>
+        <w:t>2</w:t>
+      </w:r>
+      <w:r>
+        <w:t xml:space="preserve"> </w:t>
+      </w:r>
+      <w:r>
+        <w:t>736</w:t>
+      </w:r>
+      <w:r>
+        <w:t>:</w:t>
+      </w:r>
+      <w:r>
+        <w:t>1</w:t>
+      </w:r>
+      <w:r>
+        <w:t xml:space="preserve"> </w:t>
+      </w:r>
+      <w:r>
+        <w:t>824</w:t>
+      </w:r>
+      <w:r>
+        <w:t xml:space="preserve"> pikselių rezoliucijos. Kompiuteris turi galimybę naudoti belaidį interneto ryšį (802.11 </w:t>
+      </w:r>
+      <w:proofErr w:type="spellStart"/>
+      <w:r>
+        <w:t>ac</w:t>
+      </w:r>
+      <w:proofErr w:type="spellEnd"/>
+      <w:r>
+        <w:t xml:space="preserve"> </w:t>
+      </w:r>
+      <w:proofErr w:type="spellStart"/>
+      <w:r>
+        <w:t>Wi</w:t>
+      </w:r>
+      <w:proofErr w:type="spellEnd"/>
+      <w:r>
+        <w:t xml:space="preserve">-fi) taip pat Bluetooth ryšį. Turi priekinę ir galinę kamerą. </w:t>
+      </w:r>
+    </w:p>
+    <w:p>
+      <w:pPr>
+        <w:pStyle w:val="VVKText"/>
+      </w:pPr>
+      <w:r>
+        <w:t xml:space="preserve">CPU: 2.5GHz Intel </w:t>
+      </w:r>
+      <w:proofErr w:type="spellStart"/>
+      <w:r>
+        <w:t>Core</w:t>
+      </w:r>
+      <w:proofErr w:type="spellEnd"/>
+      <w:r>
+        <w:t xml:space="preserve"> i7-7660U (</w:t>
+      </w:r>
+      <w:proofErr w:type="spellStart"/>
+      <w:r>
+        <w:t>dual-core</w:t>
+      </w:r>
+      <w:proofErr w:type="spellEnd"/>
+      <w:r>
+        <w:t xml:space="preserve">, 4MB </w:t>
+      </w:r>
+      <w:proofErr w:type="spellStart"/>
+      <w:r>
+        <w:t>cache</w:t>
+      </w:r>
+      <w:proofErr w:type="spellEnd"/>
+      <w:r>
+        <w:t xml:space="preserve">, </w:t>
+      </w:r>
+      <w:proofErr w:type="spellStart"/>
+      <w:r>
+        <w:t>up</w:t>
+      </w:r>
+      <w:proofErr w:type="spellEnd"/>
+      <w:r>
+        <w:t xml:space="preserve"> to 4GHz </w:t>
+      </w:r>
+      <w:proofErr w:type="spellStart"/>
+      <w:r>
+        <w:t>with</w:t>
+      </w:r>
+      <w:proofErr w:type="spellEnd"/>
+      <w:r>
+        <w:t xml:space="preserve"> </w:t>
+      </w:r>
+      <w:proofErr w:type="spellStart"/>
+      <w:r>
+        <w:t>Turbo</w:t>
+      </w:r>
+      <w:proofErr w:type="spellEnd"/>
+      <w:r>
+        <w:t xml:space="preserve"> </w:t>
+      </w:r>
+      <w:proofErr w:type="spellStart"/>
+      <w:r>
+        <w:t>Boost</w:t>
+      </w:r>
+      <w:proofErr w:type="spellEnd"/>
+      <w:r>
+        <w:t>)</w:t>
+      </w:r>
+    </w:p>
+    <w:p>
+      <w:pPr>
+        <w:pStyle w:val="VVKText"/>
+      </w:pPr>
+      <w:proofErr w:type="spellStart"/>
+      <w:r>
+        <w:t>Graphics</w:t>
+      </w:r>
+      <w:proofErr w:type="spellEnd"/>
+      <w:r>
+        <w:t xml:space="preserve">: Intel Iris </w:t>
+      </w:r>
+      <w:proofErr w:type="spellStart"/>
+      <w:r>
+        <w:t>Plus</w:t>
+      </w:r>
+      <w:proofErr w:type="spellEnd"/>
+      <w:r>
+        <w:t xml:space="preserve"> </w:t>
+      </w:r>
+      <w:proofErr w:type="spellStart"/>
+      <w:r>
+        <w:t>Graphics</w:t>
+      </w:r>
+      <w:proofErr w:type="spellEnd"/>
+      <w:r>
+        <w:t xml:space="preserve"> 640</w:t>
+      </w:r>
+    </w:p>
+    <w:p>
+      <w:pPr>
+        <w:pStyle w:val="VVKText"/>
+      </w:pPr>
+      <w:r>
+        <w:t>RAM: 16GB LPDDR3</w:t>
+      </w:r>
+    </w:p>
+    <w:p>
+      <w:pPr>
+        <w:pStyle w:val="VVKText"/>
+      </w:pPr>
+      <w:proofErr w:type="spellStart"/>
+      <w:r>
+        <w:t>Screen</w:t>
+      </w:r>
+      <w:proofErr w:type="spellEnd"/>
+      <w:r>
+        <w:t xml:space="preserve">: 12.3-inch, 2,736 x 1,824 </w:t>
+      </w:r>
+      <w:proofErr w:type="spellStart"/>
+      <w:r>
+        <w:t>PixelSense</w:t>
+      </w:r>
+      <w:proofErr w:type="spellEnd"/>
+      <w:r>
+        <w:t xml:space="preserve"> </w:t>
+      </w:r>
+      <w:proofErr w:type="spellStart"/>
+      <w:r>
+        <w:t>display</w:t>
+      </w:r>
+      <w:proofErr w:type="spellEnd"/>
+      <w:r>
+        <w:t xml:space="preserve"> (</w:t>
+      </w:r>
+      <w:proofErr w:type="spellStart"/>
+      <w:r>
+        <w:t>Contrast</w:t>
+      </w:r>
+      <w:proofErr w:type="spellEnd"/>
+      <w:r>
+        <w:t xml:space="preserve"> </w:t>
+      </w:r>
+      <w:proofErr w:type="spellStart"/>
+      <w:r>
+        <w:t>ratio</w:t>
+      </w:r>
+      <w:proofErr w:type="spellEnd"/>
+      <w:r>
+        <w:t xml:space="preserve">: 1,300:1, 100% </w:t>
+      </w:r>
+      <w:proofErr w:type="spellStart"/>
+      <w:r>
+        <w:t>sRGB</w:t>
+      </w:r>
+      <w:proofErr w:type="spellEnd"/>
+      <w:r>
+        <w:t xml:space="preserve"> </w:t>
+      </w:r>
+      <w:proofErr w:type="spellStart"/>
+      <w:r>
+        <w:t>color</w:t>
+      </w:r>
+      <w:proofErr w:type="spellEnd"/>
+      <w:r>
+        <w:t xml:space="preserve">, 10-point </w:t>
+      </w:r>
+      <w:proofErr w:type="spellStart"/>
+      <w:r>
+        <w:t>multi-touch</w:t>
+      </w:r>
+      <w:proofErr w:type="spellEnd"/>
+      <w:r>
+        <w:t xml:space="preserve">, 3:2 </w:t>
+      </w:r>
+      <w:proofErr w:type="spellStart"/>
+      <w:r>
+        <w:t>aspect</w:t>
+      </w:r>
+      <w:proofErr w:type="spellEnd"/>
+      <w:r>
+        <w:t xml:space="preserve"> </w:t>
+      </w:r>
+      <w:proofErr w:type="spellStart"/>
+      <w:r>
+        <w:t>ratio</w:t>
+      </w:r>
+      <w:proofErr w:type="spellEnd"/>
+      <w:r>
+        <w:t>)</w:t>
+      </w:r>
+    </w:p>
+    <w:p>
+      <w:pPr>
+        <w:pStyle w:val="VVKText"/>
+      </w:pPr>
+      <w:proofErr w:type="spellStart"/>
+      <w:r>
+        <w:t>Storage</w:t>
+      </w:r>
+      <w:proofErr w:type="spellEnd"/>
+      <w:r>
+        <w:t>: 512GB SSD (</w:t>
+      </w:r>
+      <w:proofErr w:type="spellStart"/>
+      <w:r>
+        <w:t>PCIe</w:t>
+      </w:r>
+      <w:proofErr w:type="spellEnd"/>
+      <w:r>
+        <w:t xml:space="preserve"> 3.0)</w:t>
+      </w:r>
+    </w:p>
+    <w:p>
+      <w:pPr>
+        <w:pStyle w:val="VVKText"/>
+      </w:pPr>
+      <w:proofErr w:type="spellStart"/>
+      <w:r>
+        <w:t>Ports</w:t>
+      </w:r>
+      <w:proofErr w:type="spellEnd"/>
+      <w:r>
+        <w:t xml:space="preserve">: 1x USB 3.0, mini </w:t>
+      </w:r>
+      <w:proofErr w:type="spellStart"/>
+      <w:r>
+        <w:t>DisplayPort</w:t>
+      </w:r>
+      <w:proofErr w:type="spellEnd"/>
+      <w:r>
+        <w:t xml:space="preserve">, </w:t>
+      </w:r>
+      <w:proofErr w:type="spellStart"/>
+      <w:r>
+        <w:t>microSDXC</w:t>
+      </w:r>
+      <w:proofErr w:type="spellEnd"/>
+      <w:r>
+        <w:t xml:space="preserve"> </w:t>
+      </w:r>
+      <w:proofErr w:type="spellStart"/>
+      <w:r>
+        <w:t>card</w:t>
+      </w:r>
+      <w:proofErr w:type="spellEnd"/>
+      <w:r>
+        <w:t xml:space="preserve"> </w:t>
+      </w:r>
+      <w:proofErr w:type="spellStart"/>
+      <w:r>
+        <w:t>reader</w:t>
+      </w:r>
+      <w:proofErr w:type="spellEnd"/>
+      <w:r>
+        <w:t xml:space="preserve"> (UHS-I), </w:t>
+      </w:r>
+      <w:proofErr w:type="spellStart"/>
+      <w:r>
+        <w:t>headphone</w:t>
+      </w:r>
+      <w:proofErr w:type="spellEnd"/>
+      <w:r>
+        <w:t>/</w:t>
+      </w:r>
+      <w:proofErr w:type="spellStart"/>
+      <w:r>
+        <w:t>mic</w:t>
+      </w:r>
+      <w:proofErr w:type="spellEnd"/>
+      <w:r>
+        <w:t xml:space="preserve"> </w:t>
+      </w:r>
+      <w:proofErr w:type="spellStart"/>
+      <w:r>
+        <w:t>jack</w:t>
+      </w:r>
+      <w:proofErr w:type="spellEnd"/>
+    </w:p>
+    <w:p>
+      <w:pPr>
+        <w:pStyle w:val="VVKText"/>
+      </w:pPr>
+      <w:proofErr w:type="spellStart"/>
+      <w:r>
+        <w:t>Connectivity</w:t>
+      </w:r>
+      <w:proofErr w:type="spellEnd"/>
+      <w:r>
+        <w:t xml:space="preserve">: 802.11ac </w:t>
+      </w:r>
+      <w:proofErr w:type="spellStart"/>
+      <w:r>
+        <w:t>Wi</w:t>
+      </w:r>
+      <w:proofErr w:type="spellEnd"/>
+      <w:r>
+        <w:t>-Fi (2 x 2 MIMO), Bluetooth 4.1 (</w:t>
+      </w:r>
+      <w:proofErr w:type="spellStart"/>
+      <w:r>
+        <w:t>Low</w:t>
+      </w:r>
+      <w:proofErr w:type="spellEnd"/>
+      <w:r>
+        <w:t xml:space="preserve"> </w:t>
+      </w:r>
+      <w:proofErr w:type="spellStart"/>
+      <w:r>
+        <w:t>Energy</w:t>
+      </w:r>
+      <w:proofErr w:type="spellEnd"/>
+      <w:r>
+        <w:t>)</w:t>
+      </w:r>
+    </w:p>
+    <w:p>
+      <w:pPr>
+        <w:pStyle w:val="VVKText"/>
+      </w:pPr>
+      <w:proofErr w:type="spellStart"/>
+      <w:r>
+        <w:t>Cameras</w:t>
+      </w:r>
+      <w:proofErr w:type="spellEnd"/>
+      <w:r>
+        <w:t xml:space="preserve">: 8MP </w:t>
+      </w:r>
+      <w:proofErr w:type="spellStart"/>
+      <w:r>
+        <w:t>rear-facing</w:t>
+      </w:r>
+      <w:proofErr w:type="spellEnd"/>
+      <w:r>
+        <w:t>, auto-</w:t>
+      </w:r>
+      <w:proofErr w:type="spellStart"/>
+      <w:r>
+        <w:t>focus</w:t>
+      </w:r>
+      <w:proofErr w:type="spellEnd"/>
+      <w:r>
+        <w:t xml:space="preserve"> </w:t>
+      </w:r>
+      <w:proofErr w:type="spellStart"/>
+      <w:r>
+        <w:t>camera</w:t>
+      </w:r>
+      <w:proofErr w:type="spellEnd"/>
+      <w:r>
+        <w:t xml:space="preserve"> (1080p HD); 5MP </w:t>
+      </w:r>
+      <w:proofErr w:type="spellStart"/>
+      <w:r>
+        <w:t>front-facing</w:t>
+      </w:r>
+      <w:proofErr w:type="spellEnd"/>
+      <w:r>
+        <w:t xml:space="preserve">, 1080p HD </w:t>
+      </w:r>
+      <w:proofErr w:type="spellStart"/>
+      <w:r>
+        <w:t>camera</w:t>
+      </w:r>
+      <w:proofErr w:type="spellEnd"/>
+    </w:p>
+    <w:p>
+      <w:pPr>
+        <w:pStyle w:val="VVKText"/>
+      </w:pPr>
+      <w:proofErr w:type="spellStart"/>
+      <w:r>
+        <w:t>Weight</w:t>
+      </w:r>
+      <w:proofErr w:type="spellEnd"/>
+      <w:r>
+        <w:t xml:space="preserve">: 1.73 </w:t>
+      </w:r>
+      <w:proofErr w:type="spellStart"/>
+      <w:r>
+        <w:t>pounds</w:t>
+      </w:r>
+      <w:proofErr w:type="spellEnd"/>
+    </w:p>
+    <w:p>
+      <w:pPr>
+        <w:pStyle w:val="VVKText"/>
+      </w:pPr>
+      <w:proofErr w:type="spellStart"/>
+      <w:r>
+        <w:t>Size</w:t>
+      </w:r>
+      <w:proofErr w:type="spellEnd"/>
+      <w:r>
+        <w:t xml:space="preserve">: 11.5 x 7.93 x 0.33 </w:t>
+      </w:r>
+      <w:proofErr w:type="spellStart"/>
+      <w:r>
+        <w:t>inches</w:t>
+      </w:r>
+      <w:proofErr w:type="spellEnd"/>
+      <w:r>
+        <w:t xml:space="preserve"> (W x D x H)</w:t>
+      </w:r>
+    </w:p>
+    <w:p>
+      <w:pPr>
+        <w:pStyle w:val="VVKText"/>
+      </w:pPr>
+    </w:p>
+    <w:p>
+      <w:pPr>
+        <w:pStyle w:val="VVKSubtitle"/>
+        <w:numPr>
+          <w:ilvl w:val="2"/>
+          <w:numId w:val="3"/>
+        </w:numPr>
+        <w:jc w:val="left"/>
+        <w:rPr>
+          <w:i/>
+          <w:caps w:val="0"/>
+          <w:lang w:val="lt-LT"/>
+        </w:rPr>
+      </w:pPr>
+      <w:r>
+        <w:rPr>
+          <w:i/>
+          <w:caps w:val="0"/>
+          <w:lang w:val="lt-LT"/>
+        </w:rPr>
+        <w:t>Programinė įranga</w:t>
+      </w:r>
+    </w:p>
+    <w:p>
+      <w:pPr>
+        <w:pStyle w:val="VVKText"/>
+      </w:pPr>
+      <w:r>
+        <w:t>Praktikos metu teko naudotis įvairia programine įranga.</w:t>
+      </w:r>
+      <w:r>
+        <w:t xml:space="preserve"> </w:t>
+      </w:r>
+      <w:r>
+        <w:t>Įranga naudotis teko dviem pagrindiniais tikslais: programuojant bei koordinuojant darbą su kitais darbuotojais.</w:t>
+      </w:r>
+    </w:p>
+    <w:p>
+      <w:pPr>
+        <w:pStyle w:val="VVKText"/>
+      </w:pPr>
+      <w:r>
+        <w:t>Pagrindinė programavimui naudojama programa buvo</w:t>
+      </w:r>
+      <w:r>
+        <w:t xml:space="preserve"> „Microsoft“ produktas</w:t>
+      </w:r>
+      <w:r>
+        <w:t xml:space="preserve"> „Visual Studio 2017“</w:t>
+      </w:r>
+      <w:r>
+        <w:t>. Su šia programa teko dirbti jau anksčiau, kas darbo pradžios procesą.</w:t>
+      </w:r>
+      <w:r>
+        <w:t xml:space="preserve"> </w:t>
+      </w:r>
+      <w:r>
+        <w:t>Kai kurioms detalėms taip pat buvo panaudotas</w:t>
+      </w:r>
+      <w:r>
+        <w:t xml:space="preserve"> „</w:t>
+      </w:r>
+      <w:proofErr w:type="spellStart"/>
+      <w:r>
+        <w:t>NodeJS</w:t>
+      </w:r>
+      <w:proofErr w:type="spellEnd"/>
+      <w:r>
+        <w:t>“ bei</w:t>
+      </w:r>
+      <w:r>
+        <w:t xml:space="preserve"> „Visual Studio </w:t>
+      </w:r>
+      <w:proofErr w:type="spellStart"/>
+      <w:r>
+        <w:t>Code</w:t>
+      </w:r>
+      <w:proofErr w:type="spellEnd"/>
+      <w:r>
+        <w:t>“.</w:t>
+      </w:r>
+      <w:r>
+        <w:t xml:space="preserve"> </w:t>
+      </w:r>
+      <w:r>
+        <w:t xml:space="preserve">Su kolegomis dirbant prie to paties </w:t>
+      </w:r>
+      <w:r>
+        <w:lastRenderedPageBreak/>
+        <w:t xml:space="preserve">projekto, kodo mainams bei versijų saugojimui naudojome </w:t>
+      </w:r>
+      <w:r>
+        <w:t xml:space="preserve">„Visual Studio </w:t>
+      </w:r>
+      <w:proofErr w:type="spellStart"/>
+      <w:r>
+        <w:t>Team</w:t>
+      </w:r>
+      <w:proofErr w:type="spellEnd"/>
+      <w:r>
+        <w:t xml:space="preserve"> </w:t>
+      </w:r>
+      <w:proofErr w:type="spellStart"/>
+      <w:r>
+        <w:t>Service</w:t>
+      </w:r>
+      <w:proofErr w:type="spellEnd"/>
+      <w:r>
+        <w:t>“ (dabar „</w:t>
+      </w:r>
+      <w:proofErr w:type="spellStart"/>
+      <w:r>
+        <w:t>Azure</w:t>
+      </w:r>
+      <w:proofErr w:type="spellEnd"/>
+      <w:r>
+        <w:t xml:space="preserve"> </w:t>
+      </w:r>
+      <w:proofErr w:type="spellStart"/>
+      <w:r>
+        <w:t>DevOps</w:t>
+      </w:r>
+      <w:proofErr w:type="spellEnd"/>
+      <w:r>
+        <w:t xml:space="preserve"> </w:t>
+      </w:r>
+      <w:proofErr w:type="spellStart"/>
+      <w:r>
+        <w:t>Services</w:t>
+      </w:r>
+      <w:proofErr w:type="spellEnd"/>
+      <w:r>
+        <w:t>)</w:t>
+      </w:r>
+      <w:r>
+        <w:t xml:space="preserve"> komandinio darbo</w:t>
+      </w:r>
+      <w:r>
+        <w:t xml:space="preserve"> debesijos paslaugas</w:t>
+      </w:r>
+      <w:r>
+        <w:t>.</w:t>
+      </w:r>
+    </w:p>
+    <w:p>
+      <w:pPr>
+        <w:pStyle w:val="VVKText"/>
+      </w:pPr>
+      <w:r>
+        <w:t xml:space="preserve">Taip pat naudojamas kelis komandos bendradarbiavimo įrankius apibendrinantis produktas „Microsoft </w:t>
+      </w:r>
+      <w:proofErr w:type="spellStart"/>
+      <w:r>
+        <w:t>Teams</w:t>
+      </w:r>
+      <w:proofErr w:type="spellEnd"/>
+      <w:r>
+        <w:t>“</w:t>
+      </w:r>
+      <w:r>
+        <w:t>, b</w:t>
+      </w:r>
+      <w:r>
+        <w:t>endravimui su klientais ir bendradarbiais</w:t>
+      </w:r>
+      <w:r>
+        <w:t xml:space="preserve"> </w:t>
+      </w:r>
+      <w:r>
+        <w:t xml:space="preserve">– </w:t>
+      </w:r>
+      <w:r>
+        <w:t xml:space="preserve">„Exchange Online“ bei „Skype </w:t>
+      </w:r>
+      <w:proofErr w:type="spellStart"/>
+      <w:r>
+        <w:t>for</w:t>
+      </w:r>
+      <w:proofErr w:type="spellEnd"/>
+      <w:r>
+        <w:t xml:space="preserve"> </w:t>
+      </w:r>
+      <w:proofErr w:type="spellStart"/>
+      <w:r>
+        <w:t>Business</w:t>
+      </w:r>
+      <w:proofErr w:type="spellEnd"/>
+      <w:r>
+        <w:t xml:space="preserve">“. „Exchange </w:t>
+      </w:r>
+      <w:proofErr w:type="spellStart"/>
+      <w:r>
+        <w:t>Omline</w:t>
+      </w:r>
+      <w:proofErr w:type="spellEnd"/>
+      <w:r>
+        <w:t>“ suteik</w:t>
+      </w:r>
+      <w:r>
+        <w:t>ia</w:t>
+      </w:r>
+      <w:r>
+        <w:t xml:space="preserve"> </w:t>
+      </w:r>
+      <w:r>
+        <w:t xml:space="preserve">galimybę naudotis elektroninio pašto paslaugomis, patogiai sekti reikiamus kontaktus bei naudoti kalendorių laiko planavimui. „Skype </w:t>
+      </w:r>
+      <w:proofErr w:type="spellStart"/>
+      <w:r>
+        <w:t>for</w:t>
+      </w:r>
+      <w:proofErr w:type="spellEnd"/>
+      <w:r>
+        <w:t xml:space="preserve"> </w:t>
+      </w:r>
+      <w:proofErr w:type="spellStart"/>
+      <w:r>
+        <w:t>Business</w:t>
+      </w:r>
+      <w:proofErr w:type="spellEnd"/>
+      <w:r>
+        <w:t>“</w:t>
+      </w:r>
+      <w:r>
+        <w:t xml:space="preserve"> IP telefonijos programa</w:t>
+      </w:r>
+      <w:r>
+        <w:t xml:space="preserve"> </w:t>
+      </w:r>
+      <w:r>
+        <w:t>praverčia norint bendrauti gyvu laiku, daryti susitikimus tarp skirtingose vietose esančių žmonių bei norint pokalbio dalyviams tiesiogiai parodyti, kas vyksta jų kompiuteryje</w:t>
+      </w:r>
+      <w:r>
+        <w:t xml:space="preserve">, arba net suteikti jiems </w:t>
+      </w:r>
+      <w:r>
+        <w:t>nuotolinį kompiuterio valdymą</w:t>
+      </w:r>
+      <w:r>
+        <w:t>.</w:t>
+      </w:r>
+    </w:p>
+    <w:p>
+      <w:pPr>
+        <w:pStyle w:val="VVKText"/>
+      </w:pPr>
+      <w:r>
+        <w:t>Įmonėje taip pat naudojami „Microsoft Office</w:t>
+      </w:r>
+      <w:r>
+        <w:t xml:space="preserve"> 365</w:t>
+      </w:r>
+      <w:r>
+        <w:t xml:space="preserve">“ programinės įrangos šeimos produktai, ypač </w:t>
+      </w:r>
+      <w:r>
+        <w:t>elektroninė skaičiuoklė „Microsoft Excel“</w:t>
+      </w:r>
+      <w:r>
+        <w:t xml:space="preserve">, </w:t>
+      </w:r>
+      <w:r>
+        <w:t xml:space="preserve">teksto redaktorius </w:t>
+      </w:r>
+      <w:r>
+        <w:t>„Microsoft Word“</w:t>
+      </w:r>
+      <w:r>
+        <w:t xml:space="preserve"> bei „Microsoft</w:t>
+      </w:r>
+      <w:r>
+        <w:t xml:space="preserve"> Outlook“ elektroninio pašto programa, suteikianti patogų daugiafunkcinį priėjimą „Exchange Online“ paslaugoms vartotojo darbastalyje.</w:t>
+      </w:r>
+    </w:p>
+    <w:p>
+      <w:pPr>
+        <w:pStyle w:val="VVKText"/>
+      </w:pPr>
+      <w:r>
+        <w:t>„</w:t>
+      </w:r>
+      <w:proofErr w:type="spellStart"/>
+      <w:r>
+        <w:t>Azure</w:t>
+      </w:r>
+      <w:proofErr w:type="spellEnd"/>
+      <w:r>
+        <w:t xml:space="preserve"> </w:t>
+      </w:r>
+      <w:proofErr w:type="spellStart"/>
+      <w:r>
+        <w:t>Active</w:t>
+      </w:r>
+      <w:proofErr w:type="spellEnd"/>
+      <w:r>
+        <w:t xml:space="preserve"> </w:t>
+      </w:r>
+      <w:proofErr w:type="spellStart"/>
+      <w:r>
+        <w:t>Directory</w:t>
+      </w:r>
+      <w:proofErr w:type="spellEnd"/>
+      <w:r>
+        <w:t xml:space="preserve">“ paslauga naudojama </w:t>
+      </w:r>
+      <w:r>
+        <w:t xml:space="preserve">administruoti </w:t>
+      </w:r>
+      <w:r>
+        <w:t>įmonės darbuotojų</w:t>
+      </w:r>
+      <w:r>
+        <w:t xml:space="preserve"> bei</w:t>
+      </w:r>
+      <w:r>
+        <w:t xml:space="preserve"> klientų duomenis,</w:t>
+      </w:r>
+      <w:r>
+        <w:t xml:space="preserve"> pasiekti</w:t>
+      </w:r>
+      <w:bookmarkStart w:id="2" w:name="_GoBack"/>
       <w:bookmarkEnd w:id="2"/>
-    </w:p>
-    <w:p>
-      <w:pPr>
-        <w:rPr>
-          <w:rFonts w:ascii="Times New Roman" w:hAnsi="Times New Roman"/>
-          <w:sz w:val="24"/>
-          <w:lang w:val="lt-LT"/>
-        </w:rPr>
-      </w:pPr>
-      <w:r>
-        <w:rPr>
-          <w:lang w:val="lt-LT"/>
-        </w:rPr>
+      <w:r>
+        <w:t xml:space="preserve"> kitas „Microsoft </w:t>
+      </w:r>
+      <w:proofErr w:type="spellStart"/>
+      <w:r>
+        <w:t>Azure</w:t>
+      </w:r>
+      <w:proofErr w:type="spellEnd"/>
+      <w:r>
+        <w:t>“ paslaugas.</w:t>
+      </w:r>
+    </w:p>
+    <w:p>
+      <w:pPr>
+        <w:pStyle w:val="VVKText"/>
+      </w:pPr>
+      <w:r>
         <w:br w:type="page"/>
       </w:r>
     </w:p>
@@ -4773,7 +5725,7 @@
 </file>
 
 <file path=customXml/itemProps1.xml><?xml version="1.0" encoding="utf-8"?>
-<ds:datastoreItem xmlns:ds="http://schemas.openxmlformats.org/officeDocument/2006/customXml" ds:itemID="{4172FEDC-6C46-4AF2-95D9-46651B8DAD17}">
+<ds:datastoreItem xmlns:ds="http://schemas.openxmlformats.org/officeDocument/2006/customXml" ds:itemID="{2620D0C1-AC20-435D-9CB5-52DB99B73FCC}">
   <ds:schemaRefs>
     <ds:schemaRef ds:uri="http://schemas.openxmlformats.org/officeDocument/2006/bibliography"/>
   </ds:schemaRefs>

</xml_diff>